<commit_message>
fixed typos in notes and worksheet
</commit_message>
<xml_diff>
--- a/Ws-01-worksheet.docx
+++ b/Ws-01-worksheet.docx
@@ -224,6 +224,9 @@
       <w:r>
         <w:t>:</w:t>
       </w:r>
+      <w:r>
+        <w:t xml:space="preserve"> articulated</w:t>
+      </w:r>
     </w:p>
     <w:p>
       <w:pPr>
@@ -244,17 +247,140 @@
           <w:i/>
         </w:rPr>
       </w:pPr>
-    </w:p>
-    <w:p>
-      <w:pPr>
+      <w:r>
         <w:rPr>
           <w:i/>
-        </w:rPr>
-      </w:pPr>
-      <w:r>
+          <w:noProof/>
+        </w:rPr>
+        <mc:AlternateContent>
+          <mc:Choice Requires="wps">
+            <w:drawing>
+              <wp:anchor distT="0" distB="0" distL="114300" distR="114300" simplePos="0" relativeHeight="251670528" behindDoc="0" locked="0" layoutInCell="1" allowOverlap="1" wp14:anchorId="20812B33" wp14:editId="5D5323EE">
+                <wp:simplePos x="0" y="0"/>
+                <wp:positionH relativeFrom="column">
+                  <wp:posOffset>1600200</wp:posOffset>
+                </wp:positionH>
+                <wp:positionV relativeFrom="paragraph">
+                  <wp:posOffset>120650</wp:posOffset>
+                </wp:positionV>
+                <wp:extent cx="1828800" cy="685800"/>
+                <wp:effectExtent l="0" t="0" r="25400" b="25400"/>
+                <wp:wrapSquare wrapText="bothSides"/>
+                <wp:docPr id="2" name="Text Box 2"/>
+                <wp:cNvGraphicFramePr/>
+                <a:graphic xmlns:a="http://schemas.openxmlformats.org/drawingml/2006/main">
+                  <a:graphicData uri="http://schemas.microsoft.com/office/word/2010/wordprocessingShape">
+                    <wps:wsp>
+                      <wps:cNvSpPr txBox="1"/>
+                      <wps:spPr>
+                        <a:xfrm>
+                          <a:off x="0" y="0"/>
+                          <a:ext cx="1828800" cy="685800"/>
+                        </a:xfrm>
+                        <a:prstGeom prst="rect">
+                          <a:avLst/>
+                        </a:prstGeom>
+                        <a:noFill/>
+                        <a:ln>
+                          <a:solidFill>
+                            <a:schemeClr val="accent2"/>
+                          </a:solidFill>
+                        </a:ln>
+                        <a:effectLst/>
+                        <a:extLst>
+                          <a:ext uri="{C572A759-6A51-4108-AA02-DFA0A04FC94B}">
+                            <ma14:wrappingTextBoxFlag xmlns:ma14="http://schemas.microsoft.com/office/mac/drawingml/2011/main"/>
+                          </a:ext>
+                        </a:extLst>
+                      </wps:spPr>
+                      <wps:style>
+                        <a:lnRef idx="0">
+                          <a:schemeClr val="accent1"/>
+                        </a:lnRef>
+                        <a:fillRef idx="0">
+                          <a:schemeClr val="accent1"/>
+                        </a:fillRef>
+                        <a:effectRef idx="0">
+                          <a:schemeClr val="accent1"/>
+                        </a:effectRef>
+                        <a:fontRef idx="minor">
+                          <a:schemeClr val="dk1"/>
+                        </a:fontRef>
+                      </wps:style>
+                      <wps:txbx>
+                        <w:txbxContent>
+                          <w:p>
+                            <w:pPr>
+                              <w:rPr>
+                                <w:color w:val="C0504D" w:themeColor="accent2"/>
+                                <w:sz w:val="36"/>
+                              </w:rPr>
+                            </w:pPr>
+                            <w:r>
+                              <w:rPr>
+                                <w:color w:val="C0504D" w:themeColor="accent2"/>
+                                <w:sz w:val="36"/>
+                              </w:rPr>
+                              <w:t>You May Skip this one</w:t>
+                            </w:r>
+                          </w:p>
+                        </w:txbxContent>
+                      </wps:txbx>
+                      <wps:bodyPr rot="0" spcFirstLastPara="0" vertOverflow="overflow" horzOverflow="overflow" vert="horz" wrap="square" lIns="91440" tIns="45720" rIns="91440" bIns="45720" numCol="1" spcCol="0" rtlCol="0" fromWordArt="0" anchor="t" anchorCtr="0" forceAA="0" compatLnSpc="1">
+                        <a:prstTxWarp prst="textNoShape">
+                          <a:avLst/>
+                        </a:prstTxWarp>
+                        <a:noAutofit/>
+                      </wps:bodyPr>
+                    </wps:wsp>
+                  </a:graphicData>
+                </a:graphic>
+              </wp:anchor>
+            </w:drawing>
+          </mc:Choice>
+          <mc:Fallback>
+            <w:pict>
+              <v:shapetype id="_x0000_t202" coordsize="21600,21600" o:spt="202" path="m0,0l0,21600,21600,21600,21600,0xe">
+                <v:stroke joinstyle="miter"/>
+                <v:path gradientshapeok="t" o:connecttype="rect"/>
+              </v:shapetype>
+              <v:shape id="Text Box 2" o:spid="_x0000_s1026" type="#_x0000_t202" style="position:absolute;margin-left:126pt;margin-top:9.5pt;width:2in;height:54pt;z-index:251670528;visibility:visible;mso-wrap-style:square;mso-wrap-distance-left:9pt;mso-wrap-distance-top:0;mso-wrap-distance-right:9pt;mso-wrap-distance-bottom:0;mso-position-horizontal:absolute;mso-position-horizontal-relative:text;mso-position-vertical:absolute;mso-position-vertical-relative:text;v-text-anchor:top" o:gfxdata="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" filled="f" strokecolor="#c0504d [3205]">
+                <v:textbox>
+                  <w:txbxContent>
+                    <w:p>
+                      <w:pPr>
+                        <w:rPr>
+                          <w:color w:val="C0504D" w:themeColor="accent2"/>
+                          <w:sz w:val="36"/>
+                        </w:rPr>
+                      </w:pPr>
+                      <w:r>
+                        <w:rPr>
+                          <w:color w:val="C0504D" w:themeColor="accent2"/>
+                          <w:sz w:val="36"/>
+                        </w:rPr>
+                        <w:t>You May Skip this one</w:t>
+                      </w:r>
+                    </w:p>
+                  </w:txbxContent>
+                </v:textbox>
+                <w10:wrap type="square"/>
+              </v:shape>
+            </w:pict>
+          </mc:Fallback>
+        </mc:AlternateContent>
+      </w:r>
+    </w:p>
+    <w:p>
+      <w:pPr>
         <w:rPr>
           <w:i/>
         </w:rPr>
+      </w:pPr>
+      <w:r>
+        <w:rPr>
+          <w:i/>
+        </w:rPr>
         <w:t xml:space="preserve"> grinding, </w:t>
       </w:r>
     </w:p>
@@ -349,7 +475,7 @@
           <w:noProof/>
         </w:rPr>
         <w:drawing>
-          <wp:anchor distT="0" distB="0" distL="114300" distR="114300" simplePos="0" relativeHeight="251668480" behindDoc="0" locked="0" layoutInCell="1" allowOverlap="1" wp14:anchorId="039E0168" wp14:editId="7B41D2EA">
+          <wp:anchor distT="0" distB="0" distL="114300" distR="114300" simplePos="0" relativeHeight="251668480" behindDoc="0" locked="0" layoutInCell="1" allowOverlap="1" wp14:anchorId="039E0168" wp14:editId="13C56E61">
             <wp:simplePos x="0" y="0"/>
             <wp:positionH relativeFrom="column">
               <wp:posOffset>3429000</wp:posOffset>
@@ -525,10 +651,10 @@
             <v:path o:extrusionok="f" gradientshapeok="t" o:connecttype="rect"/>
             <o:lock v:ext="edit" aspectratio="t"/>
           </v:shapetype>
-          <v:shape id="_x0000_i1056" type="#_x0000_t75" style="width:118pt;height:18pt" o:ole="">
+          <v:shape id="_x0000_i1025" type="#_x0000_t75" style="width:118pt;height:18pt" o:ole="">
             <v:imagedata r:id="rId10" o:title=""/>
           </v:shape>
-          <o:OLEObject Type="Embed" ProgID="Equation.3" ShapeID="_x0000_i1056" DrawAspect="Content" ObjectID="_1388554674" r:id="rId11"/>
+          <o:OLEObject Type="Embed" ProgID="Equation.3" ShapeID="_x0000_i1025" DrawAspect="Content" ObjectID="_1388713396" r:id="rId11"/>
         </w:object>
       </w:r>
       <w:r>
@@ -611,6 +737,167 @@
           <w:noProof/>
         </w:rPr>
       </w:pPr>
+      <w:r>
+        <w:rPr>
+          <w:i/>
+          <w:noProof/>
+        </w:rPr>
+        <mc:AlternateContent>
+          <mc:Choice Requires="wps">
+            <w:drawing>
+              <wp:anchor distT="0" distB="0" distL="114300" distR="114300" simplePos="0" relativeHeight="251672576" behindDoc="0" locked="0" layoutInCell="1" allowOverlap="1" wp14:anchorId="44F2B3B2" wp14:editId="5996575C">
+                <wp:simplePos x="0" y="0"/>
+                <wp:positionH relativeFrom="column">
+                  <wp:posOffset>2057400</wp:posOffset>
+                </wp:positionH>
+                <wp:positionV relativeFrom="paragraph">
+                  <wp:posOffset>168275</wp:posOffset>
+                </wp:positionV>
+                <wp:extent cx="1828800" cy="685800"/>
+                <wp:effectExtent l="0" t="0" r="25400" b="25400"/>
+                <wp:wrapSquare wrapText="bothSides"/>
+                <wp:docPr id="3" name="Text Box 3"/>
+                <wp:cNvGraphicFramePr/>
+                <a:graphic xmlns:a="http://schemas.openxmlformats.org/drawingml/2006/main">
+                  <a:graphicData uri="http://schemas.microsoft.com/office/word/2010/wordprocessingShape">
+                    <wps:wsp>
+                      <wps:cNvSpPr txBox="1"/>
+                      <wps:spPr>
+                        <a:xfrm>
+                          <a:off x="0" y="0"/>
+                          <a:ext cx="1828800" cy="685800"/>
+                        </a:xfrm>
+                        <a:prstGeom prst="rect">
+                          <a:avLst/>
+                        </a:prstGeom>
+                        <a:noFill/>
+                        <a:ln>
+                          <a:solidFill>
+                            <a:schemeClr val="accent2"/>
+                          </a:solidFill>
+                        </a:ln>
+                        <a:effectLst/>
+                        <a:extLst>
+                          <a:ext uri="{C572A759-6A51-4108-AA02-DFA0A04FC94B}">
+                            <ma14:wrappingTextBoxFlag xmlns:ma14="http://schemas.microsoft.com/office/mac/drawingml/2011/main"/>
+                          </a:ext>
+                        </a:extLst>
+                      </wps:spPr>
+                      <wps:style>
+                        <a:lnRef idx="0">
+                          <a:schemeClr val="accent1"/>
+                        </a:lnRef>
+                        <a:fillRef idx="0">
+                          <a:schemeClr val="accent1"/>
+                        </a:fillRef>
+                        <a:effectRef idx="0">
+                          <a:schemeClr val="accent1"/>
+                        </a:effectRef>
+                        <a:fontRef idx="minor">
+                          <a:schemeClr val="dk1"/>
+                        </a:fontRef>
+                      </wps:style>
+                      <wps:txbx>
+                        <w:txbxContent>
+                          <w:p>
+                            <w:pPr>
+                              <w:rPr>
+                                <w:color w:val="C0504D" w:themeColor="accent2"/>
+                                <w:sz w:val="36"/>
+                              </w:rPr>
+                            </w:pPr>
+                            <w:r>
+                              <w:rPr>
+                                <w:color w:val="C0504D" w:themeColor="accent2"/>
+                                <w:sz w:val="36"/>
+                              </w:rPr>
+                              <w:softHyphen/>
+                            </w:r>
+                            <w:r>
+                              <w:rPr>
+                                <w:color w:val="C0504D" w:themeColor="accent2"/>
+                                <w:sz w:val="36"/>
+                              </w:rPr>
+                              <w:softHyphen/>
+                            </w:r>
+                            <w:r>
+                              <w:rPr>
+                                <w:color w:val="C0504D" w:themeColor="accent2"/>
+                                <w:sz w:val="36"/>
+                              </w:rPr>
+                              <w:softHyphen/>
+                            </w:r>
+                            <w:r>
+                              <w:rPr>
+                                <w:color w:val="C0504D" w:themeColor="accent2"/>
+                                <w:sz w:val="36"/>
+                              </w:rPr>
+                              <w:t>You May Skip this one</w:t>
+                            </w:r>
+                          </w:p>
+                        </w:txbxContent>
+                      </wps:txbx>
+                      <wps:bodyPr rot="0" spcFirstLastPara="0" vertOverflow="overflow" horzOverflow="overflow" vert="horz" wrap="square" lIns="91440" tIns="45720" rIns="91440" bIns="45720" numCol="1" spcCol="0" rtlCol="0" fromWordArt="0" anchor="t" anchorCtr="0" forceAA="0" compatLnSpc="1">
+                        <a:prstTxWarp prst="textNoShape">
+                          <a:avLst/>
+                        </a:prstTxWarp>
+                        <a:noAutofit/>
+                      </wps:bodyPr>
+                    </wps:wsp>
+                  </a:graphicData>
+                </a:graphic>
+              </wp:anchor>
+            </w:drawing>
+          </mc:Choice>
+          <mc:Fallback>
+            <w:pict>
+              <v:shape id="Text Box 3" o:spid="_x0000_s1027" type="#_x0000_t202" style="position:absolute;left:0;text-align:left;margin-left:162pt;margin-top:13.25pt;width:2in;height:54pt;z-index:251672576;visibility:visible;mso-wrap-style:square;mso-wrap-distance-left:9pt;mso-wrap-distance-top:0;mso-wrap-distance-right:9pt;mso-wrap-distance-bottom:0;mso-position-horizontal:absolute;mso-position-horizontal-relative:text;mso-position-vertical:absolute;mso-position-vertical-relative:text;v-text-anchor:top" o:gfxdata="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" filled="f" strokecolor="#c0504d [3205]">
+                <v:textbox>
+                  <w:txbxContent>
+                    <w:p>
+                      <w:pPr>
+                        <w:rPr>
+                          <w:color w:val="C0504D" w:themeColor="accent2"/>
+                          <w:sz w:val="36"/>
+                        </w:rPr>
+                      </w:pPr>
+                      <w:r>
+                        <w:rPr>
+                          <w:color w:val="C0504D" w:themeColor="accent2"/>
+                          <w:sz w:val="36"/>
+                        </w:rPr>
+                        <w:softHyphen/>
+                      </w:r>
+                      <w:r>
+                        <w:rPr>
+                          <w:color w:val="C0504D" w:themeColor="accent2"/>
+                          <w:sz w:val="36"/>
+                        </w:rPr>
+                        <w:softHyphen/>
+                      </w:r>
+                      <w:r>
+                        <w:rPr>
+                          <w:color w:val="C0504D" w:themeColor="accent2"/>
+                          <w:sz w:val="36"/>
+                        </w:rPr>
+                        <w:softHyphen/>
+                      </w:r>
+                      <w:r>
+                        <w:rPr>
+                          <w:color w:val="C0504D" w:themeColor="accent2"/>
+                          <w:sz w:val="36"/>
+                        </w:rPr>
+                        <w:t>You May Skip this one</w:t>
+                      </w:r>
+                    </w:p>
+                  </w:txbxContent>
+                </v:textbox>
+                <w10:wrap type="square"/>
+              </v:shape>
+            </w:pict>
+          </mc:Fallback>
+        </mc:AlternateContent>
+      </w:r>
     </w:p>
     <w:p>
       <w:pPr>
@@ -749,6 +1036,8 @@
         </w:rPr>
         <w:t>Class Worksheet – Preparation for Lecture 2</w:t>
       </w:r>
+      <w:bookmarkStart w:id="0" w:name="_GoBack"/>
+      <w:bookmarkEnd w:id="0"/>
     </w:p>
     <w:p>
       <w:pPr>
@@ -758,6 +1047,9 @@
         </w:rPr>
       </w:pPr>
       <w:r>
+        <w:rPr>
+          <w:noProof/>
+        </w:rPr>
         <w:drawing>
           <wp:anchor distT="0" distB="0" distL="114300" distR="114300" simplePos="0" relativeHeight="251669504" behindDoc="0" locked="0" layoutInCell="1" allowOverlap="1" wp14:anchorId="13F79D50" wp14:editId="65D992EA">
             <wp:simplePos x="0" y="0"/>
@@ -907,7 +1199,10 @@
     <w:p/>
     <w:p>
       <w:r>
-        <w:t>3.</w:t>
+        <w:t>4</w:t>
+      </w:r>
+      <w:r>
+        <w:t>.</w:t>
       </w:r>
       <w:r>
         <w:t xml:space="preserve"> </w:t>
@@ -1237,7 +1532,7 @@
                                 <w:rPr>
                                   <w:rFonts w:ascii="Cambria Math" w:hAnsi="Cambria Math"/>
                                 </w:rPr>
-                                <m:t>sin</m:t>
+                                <m:t>cos</m:t>
                               </m:r>
                             </m:fName>
                             <m:e>
@@ -1291,7 +1586,10 @@
     <w:p/>
     <w:p>
       <w:r>
-        <w:t xml:space="preserve">4. </w:t>
+        <w:t>5</w:t>
+      </w:r>
+      <w:r>
+        <w:t xml:space="preserve">. </w:t>
       </w:r>
       <w:r>
         <w:t xml:space="preserve">[use a calculator or computer] </w:t>
@@ -1797,7 +2095,7 @@
           <w:sz w:val="20"/>
           <w:szCs w:val="20"/>
         </w:rPr>
-        <w:t xml:space="preserve">5. Register for SwarmAThon: </w:t>
+        <w:t>6</w:t>
       </w:r>
       <w:r>
         <w:rPr>
@@ -1805,7 +2103,7 @@
           <w:sz w:val="20"/>
           <w:szCs w:val="20"/>
         </w:rPr>
-        <w:fldChar w:fldCharType="begin"/>
+        <w:t xml:space="preserve">. Register for SwarmAThon: </w:t>
       </w:r>
       <w:r>
         <w:rPr>
@@ -1813,7 +2111,7 @@
           <w:sz w:val="20"/>
           <w:szCs w:val="20"/>
         </w:rPr>
-        <w:instrText xml:space="preserve"> HYPERLINK "https://secor.wufoo.com/forms/swarmathon-student-registration-form/" \t "_blank" </w:instrText>
+        <w:fldChar w:fldCharType="begin"/>
       </w:r>
       <w:r>
         <w:rPr>
@@ -1821,6 +2119,7 @@
           <w:sz w:val="20"/>
           <w:szCs w:val="20"/>
         </w:rPr>
+        <w:instrText xml:space="preserve"> HYPERLINK "https://secor.wufoo.com/forms/swarmathon-student-registration-form/" \t "_blank" </w:instrText>
       </w:r>
       <w:r>
         <w:rPr>
@@ -1882,7 +2181,15 @@
           <w:sz w:val="20"/>
           <w:szCs w:val="20"/>
         </w:rPr>
-        <w:t xml:space="preserve">6. Register for Webinar: </w:t>
+        <w:t>7</w:t>
+      </w:r>
+      <w:r>
+        <w:rPr>
+          <w:rFonts w:ascii="Times" w:eastAsia="Times New Roman" w:hAnsi="Times"/>
+          <w:sz w:val="20"/>
+          <w:szCs w:val="20"/>
+        </w:rPr>
+        <w:t xml:space="preserve">. Register for Webinar: </w:t>
       </w:r>
       <w:r>
         <w:rPr>
@@ -1912,6 +2219,17 @@
           <w:szCs w:val="20"/>
           <w:u w:val="single"/>
         </w:rPr>
+        <w:fldChar w:fldCharType="separate"/>
+      </w:r>
+      <w:r>
+        <w:rPr>
+          <w:rFonts w:ascii="Arial" w:eastAsia="Times New Roman" w:hAnsi="Arial" w:cs="Arial"/>
+          <w:color w:val="0000FF"/>
+          <w:sz w:val="20"/>
+          <w:szCs w:val="20"/>
+          <w:u w:val="single"/>
+        </w:rPr>
+        <w:t>https://www.cysalesteam.com/swarmathon/upcoming?embed=1#</w:t>
       </w:r>
       <w:r>
         <w:rPr>
@@ -1921,26 +2239,6 @@
           <w:szCs w:val="20"/>
           <w:u w:val="single"/>
         </w:rPr>
-        <w:fldChar w:fldCharType="separate"/>
-      </w:r>
-      <w:r>
-        <w:rPr>
-          <w:rFonts w:ascii="Arial" w:eastAsia="Times New Roman" w:hAnsi="Arial" w:cs="Arial"/>
-          <w:color w:val="0000FF"/>
-          <w:sz w:val="20"/>
-          <w:szCs w:val="20"/>
-          <w:u w:val="single"/>
-        </w:rPr>
-        <w:t>https://www.cysalesteam.com/swarmathon/upcoming?embed=1#</w:t>
-      </w:r>
-      <w:r>
-        <w:rPr>
-          <w:rFonts w:ascii="Arial" w:eastAsia="Times New Roman" w:hAnsi="Arial" w:cs="Arial"/>
-          <w:color w:val="1155CC"/>
-          <w:sz w:val="20"/>
-          <w:szCs w:val="20"/>
-          <w:u w:val="single"/>
-        </w:rPr>
         <w:fldChar w:fldCharType="end"/>
       </w:r>
     </w:p>
@@ -1975,7 +2273,15 @@
           <w:sz w:val="20"/>
           <w:szCs w:val="20"/>
         </w:rPr>
-        <w:t xml:space="preserve">7. Get a github user name </w:t>
+        <w:t>8</w:t>
+      </w:r>
+      <w:r>
+        <w:rPr>
+          <w:rFonts w:ascii="Times" w:eastAsia="Times New Roman" w:hAnsi="Times"/>
+          <w:sz w:val="20"/>
+          <w:szCs w:val="20"/>
+        </w:rPr>
+        <w:t xml:space="preserve">. Get a github user name </w:t>
       </w:r>
       <w:hyperlink r:id="rId13" w:history="1">
         <w:r>
@@ -1996,8 +2302,6 @@
         </w:rPr>
         <w:t xml:space="preserve">. Username: </w:t>
       </w:r>
-      <w:bookmarkStart w:id="0" w:name="_GoBack"/>
-      <w:bookmarkEnd w:id="0"/>
     </w:p>
     <w:sectPr>
       <w:footerReference w:type="default" r:id="rId14"/>
@@ -2064,7 +2368,7 @@
         <w:rFonts w:ascii="Times New Roman" w:hAnsi="Times New Roman"/>
         <w:noProof/>
       </w:rPr>
-      <w:t>1</w:t>
+      <w:t>2</w:t>
     </w:r>
     <w:r>
       <w:rPr>
@@ -2137,7 +2441,7 @@
   <w:abstractNum w:abstractNumId="0">
     <w:nsid w:val="FFFFFF1D"/>
     <w:multiLevelType w:val="multilevel"/>
-    <w:tmpl w:val="8736AD9E"/>
+    <w:tmpl w:val="03DA2500"/>
     <w:lvl w:ilvl="0">
       <w:start w:val="1"/>
       <w:numFmt w:val="bullet"/>
@@ -2839,6 +3143,7 @@
   <w:style w:type="character" w:default="1" w:styleId="DefaultParagraphFont">
     <w:name w:val="Default Paragraph Font"/>
     <w:uiPriority w:val="1"/>
+    <w:semiHidden/>
     <w:unhideWhenUsed/>
   </w:style>
   <w:style w:type="table" w:default="1" w:styleId="TableNormal">
@@ -3171,6 +3476,7 @@
   <w:style w:type="character" w:default="1" w:styleId="DefaultParagraphFont">
     <w:name w:val="Default Paragraph Font"/>
     <w:uiPriority w:val="1"/>
+    <w:semiHidden/>
     <w:unhideWhenUsed/>
   </w:style>
   <w:style w:type="table" w:default="1" w:styleId="TableNormal">

</xml_diff>